<commit_message>
fix: improved statement on reviewer
</commit_message>
<xml_diff>
--- a/cv-drgeb.docx
+++ b/cv-drgeb.docx
@@ -405,7 +405,63 @@
                 <w:noProof w:val="0"/>
                 <w:lang w:val="en-US"/>
               </w:rPr>
-              <w:t>Performed reviewer role tasks for NinjaOne Backend Applications including: code and design review, git repo management and performance test improvements.</w:t>
+              <w:t xml:space="preserve">Reviewed </w:t>
+            </w:r>
+            <w:r>
+              <w:rPr>
+                <w:noProof w:val="0"/>
+                <w:lang w:val="en-US"/>
+              </w:rPr>
+              <w:t>NinjaOne</w:t>
+            </w:r>
+            <w:r>
+              <w:rPr>
+                <w:noProof w:val="0"/>
+                <w:lang w:val="en-US"/>
+              </w:rPr>
+              <w:t xml:space="preserve"> Backend Applications </w:t>
+            </w:r>
+            <w:r>
+              <w:rPr>
+                <w:noProof w:val="0"/>
+                <w:lang w:val="en-US"/>
+              </w:rPr>
+              <w:t>including:</w:t>
+            </w:r>
+            <w:r>
+              <w:rPr>
+                <w:noProof w:val="0"/>
+                <w:lang w:val="en-US"/>
+              </w:rPr>
+              <w:t xml:space="preserve"> pull request code and design review, </w:t>
+            </w:r>
+            <w:r>
+              <w:rPr>
+                <w:noProof w:val="0"/>
+                <w:lang w:val="en-US"/>
+              </w:rPr>
+              <w:t>git</w:t>
+            </w:r>
+            <w:r>
+              <w:rPr>
+                <w:noProof w:val="0"/>
+                <w:lang w:val="en-US"/>
+              </w:rPr>
+              <w:t xml:space="preserve"> repo management, unit, </w:t>
+            </w:r>
+            <w:r>
+              <w:rPr>
+                <w:noProof w:val="0"/>
+                <w:lang w:val="en-US"/>
+              </w:rPr>
+              <w:t>integration</w:t>
+            </w:r>
+            <w:r>
+              <w:rPr>
+                <w:noProof w:val="0"/>
+                <w:lang w:val="en-US"/>
+              </w:rPr>
+              <w:t xml:space="preserve"> and performance tests.</w:t>
             </w:r>
           </w:p>
           <w:p>
@@ -436,7 +492,7 @@
                 <w:noProof w:val="0"/>
                 <w:lang w:val="en-US"/>
               </w:rPr>
-              <w:t xml:space="preserve"> technical direction ex: containerized builds using Earthly; containerization using Cloud Native </w:t>
+              <w:t xml:space="preserve"> technical direction: containerized builds using Earthly; containerization using Cloud Native </w:t>
             </w:r>
             <w:r>
               <w:rPr>
@@ -493,38 +549,6 @@
                 <w:lang w:val="en-US"/>
               </w:rPr>
               <w:t xml:space="preserve"> and python applications.</w:t>
-            </w:r>
-          </w:p>
-          <w:p>
-            <w:pPr>
-              <w:pStyle w:val="ListParagraph"/>
-              <w:spacing w:before="0" w:beforeAutospacing="off" w:after="0" w:afterAutospacing="off"/>
-              <w:rPr>
-                <w:noProof w:val="0"/>
-                <w:color w:val="auto"/>
-                <w:lang w:val="en-US"/>
-              </w:rPr>
-            </w:pPr>
-            <w:r>
-              <w:rPr>
-                <w:noProof w:val="0"/>
-                <w:lang w:val="en-US"/>
-              </w:rPr>
-              <w:t xml:space="preserve">Scrutinized architecture and code designs of </w:t>
-            </w:r>
-            <w:r>
-              <w:rPr>
-                <w:noProof w:val="0"/>
-                <w:lang w:val="en-US"/>
-              </w:rPr>
-              <w:t>NinjaOne</w:t>
-            </w:r>
-            <w:r>
-              <w:rPr>
-                <w:noProof w:val="0"/>
-                <w:lang w:val="en-US"/>
-              </w:rPr>
-              <w:t xml:space="preserve"> backend server applications.</w:t>
             </w:r>
           </w:p>
           <w:p>
@@ -723,12 +747,10 @@
               <w:rPr/>
               <w:t xml:space="preserve">Established DevOps and CI/CD strategy and tool evaluation selection for artifact repository system: Nexus vs JFrog Artifactory; code quality code security tool: SonarQube, </w:t>
             </w:r>
-            <w:proofErr w:type="spellStart"/>
             <w:r>
               <w:rPr/>
               <w:t>VeraCode</w:t>
             </w:r>
-            <w:proofErr w:type="spellEnd"/>
             <w:r>
               <w:rPr/>
               <w:t>; Build Tools: Gradle, Apache Maven</w:t>
@@ -737,12 +759,10 @@
               <w:rPr/>
               <w:t>; Deployment Tools: AWS CDK, Terraform, Kubernetes, Waypoint, AWS-</w:t>
             </w:r>
-            <w:proofErr w:type="spellStart"/>
             <w:r>
               <w:rPr/>
               <w:t>Cli</w:t>
             </w:r>
-            <w:proofErr w:type="spellEnd"/>
           </w:p>
           <w:p>
             <w:pPr>
@@ -775,22 +795,18 @@
               <w:rPr/>
               <w:t xml:space="preserve">Conducted work sessions to improve developers coding, testing and </w:t>
             </w:r>
-            <w:proofErr w:type="gramStart"/>
             <w:r>
               <w:rPr/>
               <w:t>work flow</w:t>
             </w:r>
-            <w:proofErr w:type="gramEnd"/>
             <w:r>
               <w:rPr/>
               <w:t xml:space="preserve"> practices for topics like Kubernetes, Docker, </w:t>
             </w:r>
-            <w:proofErr w:type="spellStart"/>
             <w:r>
               <w:rPr/>
               <w:t>PostMan</w:t>
             </w:r>
-            <w:proofErr w:type="spellEnd"/>
             <w:r>
               <w:rPr/>
               <w:t xml:space="preserve">, Git and Selenium. </w:t>
@@ -982,12 +998,10 @@
               <w:rPr/>
               <w:t xml:space="preserve">Completed code review and built microservices, using spring boot docker and Apache </w:t>
             </w:r>
-            <w:proofErr w:type="spellStart"/>
             <w:r>
               <w:rPr/>
               <w:t>Solr</w:t>
             </w:r>
-            <w:proofErr w:type="spellEnd"/>
             <w:r>
               <w:rPr/>
               <w:t xml:space="preserve"> backend technologies</w:t>
@@ -1253,12 +1267,10 @@
               <w:rPr/>
               <w:t xml:space="preserve">Constructed a framework for the installation of Micros </w:t>
             </w:r>
-            <w:proofErr w:type="spellStart"/>
             <w:r>
               <w:rPr/>
               <w:t>XStore</w:t>
             </w:r>
-            <w:proofErr w:type="spellEnd"/>
             <w:r>
               <w:rPr/>
               <w:t xml:space="preserve"> utilizing Ansible roles, playbooks, and Ansible V</w:t>

</xml_diff>

<commit_message>
feature: update to latest new style more architect oriented
</commit_message>
<xml_diff>
--- a/cv-drgeb.docx
+++ b/cv-drgeb.docx
@@ -35,40 +35,22 @@
               <w:pStyle w:val="Title"/>
             </w:pPr>
             <w:r>
-              <w:t>Gerald E.</w:t>
-            </w:r>
-            <w:r>
-              <w:t xml:space="preserve"> </w:t>
+              <w:rPr/>
+              <w:t xml:space="preserve"> Gerald E. </w:t>
             </w:r>
             <w:r>
               <w:rPr>
                 <w:rStyle w:val="IntenseEmphasis"/>
                 <w:b w:val="0"/>
-                <w:bCs/>
+                <w:bCs w:val="0"/>
               </w:rPr>
-              <w:t>Bennett</w:t>
+              <w:t>Bennett,</w:t>
             </w:r>
             <w:r>
               <w:rPr>
                 <w:rStyle w:val="IntenseEmphasis"/>
-                <w:b w:val="0"/>
-                <w:bCs/>
               </w:rPr>
-              <w:t>,</w:t>
-            </w:r>
-            <w:r>
-              <w:rPr>
-                <w:rStyle w:val="IntenseEmphasis"/>
-                <w:bCs/>
-              </w:rPr>
-              <w:t xml:space="preserve"> </w:t>
-            </w:r>
-            <w:r>
-              <w:rPr>
-                <w:rStyle w:val="IntenseEmphasis"/>
-                <w:bCs/>
-              </w:rPr>
-              <w:t>PhD</w:t>
+              <w:t xml:space="preserve"> PhD</w:t>
             </w:r>
           </w:p>
           <w:p>
@@ -306,71 +288,13 @@
           </w:p>
           <w:p>
             <w:pPr>
-              <w:pStyle w:val="ListParagraph"/>
+              <w:pStyle w:val="Heading2"/>
+              <w:spacing w:after="0"/>
+              <w:outlineLvl w:val="1"/>
               <w:rPr>
-                <w:noProof w:val="0"/>
-                <w:lang w:val="en-US"/>
+                <w:rStyle w:val="SubtleReference"/>
               </w:rPr>
             </w:pPr>
-            <w:r>
-              <w:rPr>
-                <w:noProof w:val="0"/>
-                <w:lang w:val="en-US"/>
-              </w:rPr>
-              <w:t xml:space="preserve">Designed and implemented a robust </w:t>
-            </w:r>
-            <w:r>
-              <w:rPr>
-                <w:noProof w:val="0"/>
-                <w:lang w:val="en-US"/>
-              </w:rPr>
-              <w:t xml:space="preserve">Wamp Authentication Service (WAS) utilizing Kotlin, Spring-Boot, REDIS, PostgreSQL to authenticate WAMP authorization requests for </w:t>
-            </w:r>
-            <w:r>
-              <w:rPr>
-                <w:noProof w:val="0"/>
-                <w:lang w:val="en-US"/>
-              </w:rPr>
-              <w:t>NinjaOne</w:t>
-            </w:r>
-            <w:r>
-              <w:rPr>
-                <w:noProof w:val="0"/>
-                <w:lang w:val="en-US"/>
-              </w:rPr>
-              <w:t xml:space="preserve"> SAAS monolith</w:t>
-            </w:r>
-            <w:r>
-              <w:rPr>
-                <w:noProof w:val="0"/>
-                <w:lang w:val="en-US"/>
-              </w:rPr>
-              <w:t xml:space="preserve"> and mic</w:t>
-            </w:r>
-            <w:r>
-              <w:rPr>
-                <w:noProof w:val="0"/>
-                <w:lang w:val="en-US"/>
-              </w:rPr>
-              <w:t>roservices applications.</w:t>
-            </w:r>
-          </w:p>
-          <w:p>
-            <w:pPr>
-              <w:pStyle w:val="ListParagraph"/>
-              <w:rPr>
-                <w:noProof w:val="0"/>
-                <w:color w:val="auto"/>
-                <w:lang w:val="en-US"/>
-              </w:rPr>
-            </w:pPr>
-            <w:r>
-              <w:rPr>
-                <w:noProof w:val="0"/>
-                <w:lang w:val="en-US"/>
-              </w:rPr>
-              <w:t>Led the development of AWS Cloud Development Kit (CDK) infrastructure and established a seamless CI/CD pipeline for deploying services to Amazon Elastic Container Service (ECS). The implementation of this robust solution involved transforming the monolithic architecture into a microservices-based model, effectively enhancing scalability, maintainability, and deployment efficiency.</w:t>
-            </w:r>
           </w:p>
           <w:p>
             <w:pPr>
@@ -385,15 +309,15 @@
             <w:r>
               <w:rPr>
                 <w:noProof w:val="0"/>
+                <w:color w:val="auto"/>
                 <w:lang w:val="en-US"/>
               </w:rPr>
-              <w:t>Developed/Architected structured logging framework for AWS CloudWatch, NewRelic, Sentry and SplunkCloud using Mapped Diagnostic Context.</w:t>
+              <w:t>Led the successful refactoring effort of a large monolithic SAAS application into microservices architecture.</w:t>
             </w:r>
           </w:p>
           <w:p>
             <w:pPr>
               <w:pStyle w:val="ListParagraph"/>
-              <w:spacing w:before="0" w:beforeAutospacing="off" w:after="0" w:afterAutospacing="off"/>
               <w:rPr>
                 <w:noProof w:val="0"/>
                 <w:color w:val="auto"/>
@@ -405,94 +329,234 @@
                 <w:noProof w:val="0"/>
                 <w:lang w:val="en-US"/>
               </w:rPr>
-              <w:t xml:space="preserve">Reviewed </w:t>
-            </w:r>
+              <w:t>Collaborated with cross-functional teams to design and implement microservices-based solutions, improving system performance, security and reducing dependencies.</w:t>
+            </w:r>
+          </w:p>
+          <w:p>
+            <w:pPr>
+              <w:pStyle w:val="ListParagraph"/>
+              <w:rPr>
+                <w:noProof w:val="0"/>
+                <w:color w:val="auto"/>
+                <w:lang w:val="en-US"/>
+              </w:rPr>
+            </w:pPr>
             <w:r>
               <w:rPr>
                 <w:noProof w:val="0"/>
                 <w:lang w:val="en-US"/>
               </w:rPr>
-              <w:t>NinjaOne</w:t>
+              <w:t xml:space="preserve">Implemented Docker containers and Kubernetes orchestration to </w:t>
             </w:r>
             <w:r>
               <w:rPr>
                 <w:noProof w:val="0"/>
                 <w:lang w:val="en-US"/>
               </w:rPr>
-              <w:t xml:space="preserve"> Backend Applications </w:t>
+              <w:t>optimize</w:t>
             </w:r>
             <w:r>
               <w:rPr>
                 <w:noProof w:val="0"/>
                 <w:lang w:val="en-US"/>
               </w:rPr>
-              <w:t>including:</w:t>
-            </w:r>
+              <w:t xml:space="preserve"> deployment and scaling of microservices.</w:t>
+            </w:r>
+          </w:p>
+          <w:p>
+            <w:pPr>
+              <w:pStyle w:val="ListParagraph"/>
+              <w:rPr>
+                <w:noProof w:val="0"/>
+                <w:color w:val="auto"/>
+                <w:lang w:val="en-US"/>
+              </w:rPr>
+            </w:pPr>
             <w:r>
               <w:rPr>
                 <w:noProof w:val="0"/>
                 <w:lang w:val="en-US"/>
               </w:rPr>
-              <w:t xml:space="preserve"> pull request code and design review, </w:t>
-            </w:r>
+              <w:t>Developed RESTful APIs and designed data models to support seamless integration between microservices.</w:t>
+            </w:r>
+          </w:p>
+          <w:p>
+            <w:pPr>
+              <w:pStyle w:val="ListParagraph"/>
+              <w:rPr>
+                <w:noProof w:val="0"/>
+                <w:color w:val="auto"/>
+                <w:lang w:val="en-US"/>
+              </w:rPr>
+            </w:pPr>
             <w:r>
               <w:rPr>
                 <w:noProof w:val="0"/>
                 <w:lang w:val="en-US"/>
               </w:rPr>
-              <w:t>git</w:t>
+              <w:t xml:space="preserve">Implemented unit tests and </w:t>
             </w:r>
             <w:r>
               <w:rPr>
                 <w:noProof w:val="0"/>
                 <w:lang w:val="en-US"/>
               </w:rPr>
-              <w:t xml:space="preserve"> repo management, unit, </w:t>
+              <w:t>participated</w:t>
             </w:r>
             <w:r>
               <w:rPr>
                 <w:noProof w:val="0"/>
                 <w:lang w:val="en-US"/>
               </w:rPr>
-              <w:t>integration</w:t>
-            </w:r>
+              <w:t xml:space="preserve"> in code reviews to ensure code quality and maintainable codebase.</w:t>
+            </w:r>
+          </w:p>
+          <w:p>
+            <w:pPr>
+              <w:pStyle w:val="ListParagraph"/>
+              <w:rPr>
+                <w:noProof w:val="0"/>
+                <w:color w:val="auto"/>
+                <w:lang w:val="en-US"/>
+              </w:rPr>
+            </w:pPr>
             <w:r>
               <w:rPr>
                 <w:noProof w:val="0"/>
                 <w:lang w:val="en-US"/>
               </w:rPr>
-              <w:t xml:space="preserve"> and performance tests.</w:t>
+              <w:t xml:space="preserve">Improved application monitoring and logging, enhancing observability and error handling.  Implemented structured logging framework for AWS CloudWatch, </w:t>
+            </w:r>
+            <w:r>
+              <w:rPr>
+                <w:noProof w:val="0"/>
+                <w:lang w:val="en-US"/>
+              </w:rPr>
+              <w:t>NewRelic</w:t>
+            </w:r>
+            <w:r>
+              <w:rPr>
+                <w:noProof w:val="0"/>
+                <w:lang w:val="en-US"/>
+              </w:rPr>
+              <w:t xml:space="preserve">, Sentry and </w:t>
+            </w:r>
+            <w:r>
+              <w:rPr>
+                <w:noProof w:val="0"/>
+                <w:lang w:val="en-US"/>
+              </w:rPr>
+              <w:t>SplunkCloud</w:t>
+            </w:r>
+            <w:r>
+              <w:rPr>
+                <w:noProof w:val="0"/>
+                <w:lang w:val="en-US"/>
+              </w:rPr>
+              <w:t xml:space="preserve"> using Mapped Diagnostic Context.</w:t>
             </w:r>
           </w:p>
           <w:p>
             <w:pPr>
               <w:pStyle w:val="ListParagraph"/>
-              <w:spacing w:before="0" w:beforeAutospacing="off" w:after="0" w:afterAutospacing="off"/>
+              <w:rPr>
+                <w:noProof w:val="0"/>
+                <w:color w:val="auto"/>
+                <w:lang w:val="en-US"/>
+              </w:rPr>
+            </w:pPr>
+            <w:r>
               <w:rPr>
                 <w:noProof w:val="0"/>
                 <w:lang w:val="en-US"/>
               </w:rPr>
-            </w:pPr>
+              <w:t xml:space="preserve">Worked closely with stakeholders to gather requirements, prioritize features, and deliver solutions that met business </w:t>
+            </w:r>
             <w:r>
               <w:rPr>
                 <w:noProof w:val="0"/>
                 <w:lang w:val="en-US"/>
               </w:rPr>
-              <w:t xml:space="preserve">Created various POC's to </w:t>
+              <w:t>objectives</w:t>
             </w:r>
             <w:r>
               <w:rPr>
                 <w:noProof w:val="0"/>
                 <w:lang w:val="en-US"/>
               </w:rPr>
-              <w:t>determine</w:t>
-            </w:r>
+              <w:t>.</w:t>
+            </w:r>
+          </w:p>
+          <w:p>
+            <w:pPr>
+              <w:pStyle w:val="ListParagraph"/>
+              <w:rPr>
+                <w:noProof w:val="0"/>
+                <w:color w:val="auto"/>
+                <w:lang w:val="en-US"/>
+              </w:rPr>
+            </w:pPr>
             <w:r>
               <w:rPr>
                 <w:noProof w:val="0"/>
                 <w:lang w:val="en-US"/>
               </w:rPr>
-              <w:t xml:space="preserve"> technical direction: containerized builds using Earthly; containerization using Cloud Native </w:t>
+              <w:t xml:space="preserve">Helped migrate continuous integration and continuous deployment (CI/CD) pipelines from TeamCity to </w:t>
+            </w:r>
+            <w:r>
+              <w:rPr>
+                <w:noProof w:val="0"/>
+                <w:lang w:val="en-US"/>
+              </w:rPr>
+              <w:t>CircleCI</w:t>
+            </w:r>
+            <w:r>
+              <w:rPr>
+                <w:noProof w:val="0"/>
+                <w:lang w:val="en-US"/>
+              </w:rPr>
+              <w:t>.</w:t>
+            </w:r>
+          </w:p>
+          <w:p>
+            <w:pPr>
+              <w:pStyle w:val="ListParagraph"/>
+              <w:rPr>
+                <w:noProof w:val="0"/>
+                <w:color w:val="auto"/>
+                <w:lang w:val="en-US"/>
+              </w:rPr>
+            </w:pPr>
+            <w:r>
+              <w:rPr>
+                <w:noProof w:val="0"/>
+                <w:color w:val="auto"/>
+                <w:lang w:val="en-US"/>
+              </w:rPr>
+              <w:t xml:space="preserve">Created various POC's to </w:t>
+            </w:r>
+            <w:r>
+              <w:rPr>
+                <w:noProof w:val="0"/>
+                <w:color w:val="auto"/>
+                <w:lang w:val="en-US"/>
+              </w:rPr>
+              <w:t>determine</w:t>
+            </w:r>
+            <w:r>
+              <w:rPr>
+                <w:noProof w:val="0"/>
+                <w:color w:val="auto"/>
+                <w:lang w:val="en-US"/>
+              </w:rPr>
+              <w:t xml:space="preserve"> technical direction: containerized builds using Earthly; containerization using Cloud </w:t>
+            </w:r>
+            <w:r>
+              <w:rPr>
+                <w:noProof w:val="0"/>
+                <w:lang w:val="en-US"/>
+              </w:rPr>
+              <w:t xml:space="preserve">Native </w:t>
             </w:r>
             <w:r>
               <w:rPr>
@@ -506,34 +570,6 @@
                 <w:noProof w:val="0"/>
                 <w:lang w:val="en-US"/>
               </w:rPr>
-              <w:t xml:space="preserve"> and </w:t>
-            </w:r>
-            <w:r>
-              <w:rPr>
-                <w:noProof w:val="0"/>
-                <w:lang w:val="en-US"/>
-              </w:rPr>
-              <w:t>paketo</w:t>
-            </w:r>
-            <w:r>
-              <w:rPr>
-                <w:noProof w:val="0"/>
-                <w:lang w:val="en-US"/>
-              </w:rPr>
-              <w:t xml:space="preserve"> </w:t>
-            </w:r>
-            <w:r>
-              <w:rPr>
-                <w:noProof w:val="0"/>
-                <w:lang w:val="en-US"/>
-              </w:rPr>
-              <w:t>buildpacks</w:t>
-            </w:r>
-            <w:r>
-              <w:rPr>
-                <w:noProof w:val="0"/>
-                <w:lang w:val="en-US"/>
-              </w:rPr>
               <w:t xml:space="preserve"> for frontend react applications, nginx, backend </w:t>
             </w:r>
             <w:r>
@@ -548,7 +584,14 @@
                 <w:noProof w:val="0"/>
                 <w:lang w:val="en-US"/>
               </w:rPr>
-              <w:t xml:space="preserve"> and python applications.</w:t>
+              <w:t xml:space="preserve"> and python </w:t>
+            </w:r>
+            <w:r>
+              <w:rPr>
+                <w:noProof w:val="0"/>
+                <w:lang w:val="en-US"/>
+              </w:rPr>
+              <w:t>applications.</w:t>
             </w:r>
           </w:p>
           <w:p>
@@ -582,11 +625,7 @@
             </w:pPr>
             <w:r>
               <w:rPr/>
-              <w:t>october</w:t>
-            </w:r>
-            <w:r>
-              <w:rPr/>
-              <w:t xml:space="preserve"> 2018 – January 2022</w:t>
+              <w:t>October 2018 – JANUARY 2022</w:t>
             </w:r>
           </w:p>
           <w:p>
@@ -599,12 +638,15 @@
               </w:rPr>
             </w:pPr>
             <w:r>
-              <w:t>Sr. Enterprise Architect</w:t>
-            </w:r>
-            <w:r>
-              <w:t>/Solutions ArchiteCT</w:t>
-            </w:r>
-            <w:r>
+              <w:rPr/>
+              <w:t xml:space="preserve">Sr. Enterprise Architect/Solutions </w:t>
+            </w:r>
+            <w:r>
+              <w:rPr/>
+              <w:t>Architect</w:t>
+            </w:r>
+            <w:r>
+              <w:rPr/>
               <w:t xml:space="preserve">, </w:t>
             </w:r>
             <w:r>
@@ -846,17 +888,20 @@
           <w:p>
             <w:pPr>
               <w:pStyle w:val="Heading3"/>
-              <w:contextualSpacing w:val="0"/>
+              <w:spacing/>
               <w:outlineLvl w:val="2"/>
             </w:pPr>
             <w:r>
-              <w:t>jUNE 2018</w:t>
-            </w:r>
-            <w:r>
-              <w:t xml:space="preserve"> – </w:t>
-            </w:r>
-            <w:r>
-              <w:t>october 2018</w:t>
+              <w:rPr/>
+              <w:t xml:space="preserve">June 2018 – </w:t>
+            </w:r>
+            <w:r>
+              <w:rPr/>
+              <w:t>October</w:t>
+            </w:r>
+            <w:r>
+              <w:rPr/>
+              <w:t xml:space="preserve"> 2018</w:t>
             </w:r>
           </w:p>
           <w:p>
@@ -917,17 +962,24 @@
           <w:p>
             <w:pPr>
               <w:pStyle w:val="Heading3"/>
-              <w:contextualSpacing w:val="0"/>
+              <w:spacing/>
               <w:outlineLvl w:val="2"/>
             </w:pPr>
             <w:r>
-              <w:t>oCTOBER 2017</w:t>
-            </w:r>
-            <w:r>
-              <w:t xml:space="preserve"> – </w:t>
-            </w:r>
-            <w:r>
-              <w:t>aPRIL 2018</w:t>
+              <w:rPr/>
+              <w:t>October</w:t>
+            </w:r>
+            <w:r>
+              <w:rPr/>
+              <w:t xml:space="preserve"> 2017 – </w:t>
+            </w:r>
+            <w:r>
+              <w:rPr/>
+              <w:t>aPRIL</w:t>
+            </w:r>
+            <w:r>
+              <w:rPr/>
+              <w:t xml:space="preserve"> 2018</w:t>
             </w:r>
           </w:p>
           <w:p>

</xml_diff>